<commit_message>
update Name Convention and add Services layer
</commit_message>
<xml_diff>
--- a/EmbeddedSysLevel2/TrafficLight/Static Design for Traffic Light.docx
+++ b/EmbeddedSysLevel2/TrafficLight/Static Design for Traffic Light.docx
@@ -237,6 +237,7 @@
         <w:rPr>
           <w:b/>
           <w:bCs/>
+          <w:noProof/>
           <w:sz w:val="24"/>
           <w:szCs w:val="24"/>
         </w:rPr>
@@ -364,6 +365,7 @@
         <w:rPr>
           <w:b/>
           <w:bCs/>
+          <w:noProof/>
           <w:sz w:val="24"/>
           <w:szCs w:val="24"/>
         </w:rPr>
@@ -486,6 +488,7 @@
         <w:rPr>
           <w:b/>
           <w:bCs/>
+          <w:noProof/>
           <w:sz w:val="24"/>
           <w:szCs w:val="24"/>
         </w:rPr>
@@ -612,6 +615,7 @@
         <w:rPr>
           <w:b/>
           <w:bCs/>
+          <w:noProof/>
           <w:sz w:val="24"/>
           <w:szCs w:val="24"/>
         </w:rPr>
@@ -737,6 +741,7 @@
         <w:rPr>
           <w:b/>
           <w:bCs/>
+          <w:noProof/>
           <w:sz w:val="24"/>
           <w:szCs w:val="24"/>
         </w:rPr>
@@ -868,6 +873,7 @@
         <w:rPr>
           <w:b/>
           <w:bCs/>
+          <w:noProof/>
           <w:sz w:val="24"/>
           <w:szCs w:val="24"/>
         </w:rPr>
@@ -1002,6 +1008,7 @@
         <w:rPr>
           <w:b/>
           <w:bCs/>
+          <w:noProof/>
           <w:sz w:val="24"/>
           <w:szCs w:val="24"/>
         </w:rPr>
@@ -1085,6 +1092,7 @@
         <w:rPr>
           <w:b/>
           <w:bCs/>
+          <w:noProof/>
           <w:sz w:val="24"/>
           <w:szCs w:val="24"/>
         </w:rPr>
@@ -1346,7 +1354,7 @@
         <mc:AlternateContent>
           <mc:Choice Requires="wps">
             <w:drawing>
-              <wp:anchor distT="0" distB="0" distL="114300" distR="114300" simplePos="0" relativeHeight="251678720" behindDoc="0" locked="0" layoutInCell="1" allowOverlap="1" wp14:anchorId="56888747" wp14:editId="0FAE8555">
+              <wp:anchor distT="0" distB="0" distL="114300" distR="114300" simplePos="0" relativeHeight="251678720" behindDoc="0" locked="0" layoutInCell="1" allowOverlap="1" wp14:anchorId="56888747" wp14:editId="79E39971">
                 <wp:simplePos x="0" y="0"/>
                 <wp:positionH relativeFrom="margin">
                   <wp:posOffset>5038090</wp:posOffset>
@@ -1355,7 +1363,7 @@
                   <wp:posOffset>88265</wp:posOffset>
                 </wp:positionV>
                 <wp:extent cx="1133475" cy="3157855"/>
-                <wp:effectExtent l="0" t="0" r="9525" b="4445"/>
+                <wp:effectExtent l="0" t="0" r="28575" b="23495"/>
                 <wp:wrapNone/>
                 <wp:docPr id="16" name="Rectangle 5"/>
                 <wp:cNvGraphicFramePr>
@@ -1375,22 +1383,17 @@
                         <a:prstGeom prst="rect">
                           <a:avLst/>
                         </a:prstGeom>
-                        <a:solidFill>
-                          <a:schemeClr val="bg1">
-                            <a:lumMod val="85000"/>
-                          </a:schemeClr>
-                        </a:solidFill>
                         <a:ln/>
                       </wps:spPr>
                       <wps:style>
                         <a:lnRef idx="1">
-                          <a:schemeClr val="accent5"/>
+                          <a:schemeClr val="dk1"/>
                         </a:lnRef>
                         <a:fillRef idx="2">
-                          <a:schemeClr val="accent5"/>
+                          <a:schemeClr val="dk1"/>
                         </a:fillRef>
                         <a:effectRef idx="1">
-                          <a:schemeClr val="accent5"/>
+                          <a:schemeClr val="dk1"/>
                         </a:effectRef>
                         <a:fontRef idx="minor">
                           <a:schemeClr val="dk1"/>
@@ -1421,7 +1424,10 @@
           </mc:Choice>
           <mc:Fallback>
             <w:pict>
-              <v:rect w14:anchorId="56888747" id="Rectangle 5" o:spid="_x0000_s1034" style="position:absolute;margin-left:396.7pt;margin-top:6.95pt;width:89.25pt;height:248.65pt;z-index:251678720;visibility:visible;mso-wrap-style:square;mso-width-percent:0;mso-height-percent:0;mso-wrap-distance-left:9pt;mso-wrap-distance-top:0;mso-wrap-distance-right:9pt;mso-wrap-distance-bottom:0;mso-position-horizontal:absolute;mso-position-horizontal-relative:margin;mso-position-vertical:absolute;mso-position-vertical-relative:text;mso-width-percent:0;mso-height-percent:0;mso-width-relative:margin;mso-height-relative:margin;v-text-anchor:middle" o:gfxdata="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" fillcolor="#d8d8d8 [2732]" strokecolor="#5b9bd5 [3208]" strokeweight=".5pt">
+              <v:rect w14:anchorId="56888747" id="Rectangle 5" o:spid="_x0000_s1034" style="position:absolute;margin-left:396.7pt;margin-top:6.95pt;width:89.25pt;height:248.65pt;z-index:251678720;visibility:visible;mso-wrap-style:square;mso-width-percent:0;mso-height-percent:0;mso-wrap-distance-left:9pt;mso-wrap-distance-top:0;mso-wrap-distance-right:9pt;mso-wrap-distance-bottom:0;mso-position-horizontal:absolute;mso-position-horizontal-relative:margin;mso-position-vertical:absolute;mso-position-vertical-relative:text;mso-width-percent:0;mso-height-percent:0;mso-width-relative:margin;mso-height-relative:margin;v-text-anchor:middle" o:gfxdata="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" fillcolor="#555 [2160]" strokecolor="black [3200]" strokeweight=".5pt">
+                <v:fill color2="#313131 [2608]" rotate="t" colors="0 #9b9b9b;.5 #8e8e8e;1 #797979" focus="100%" type="gradient">
+                  <o:fill v:ext="view" type="gradientUnscaled"/>
+                </v:fill>
                 <v:path arrowok="t"/>
                 <v:textbox>
                   <w:txbxContent>
@@ -1467,105 +1473,74 @@
         <mc:AlternateContent>
           <mc:Choice Requires="wps">
             <w:drawing>
-              <wp:anchor distT="0" distB="0" distL="114300" distR="114300" simplePos="0" relativeHeight="251681792" behindDoc="0" locked="0" layoutInCell="1" allowOverlap="1" wp14:anchorId="2EE8746F" wp14:editId="30B1FF20">
+              <wp:anchor distT="0" distB="0" distL="114300" distR="114300" simplePos="0" relativeHeight="251684864" behindDoc="0" locked="0" layoutInCell="1" allowOverlap="1" wp14:anchorId="78F60D4D" wp14:editId="20E69368">
                 <wp:simplePos x="0" y="0"/>
-                <wp:positionH relativeFrom="margin">
-                  <wp:posOffset>5353050</wp:posOffset>
+                <wp:positionH relativeFrom="column">
+                  <wp:posOffset>5335187</wp:posOffset>
                 </wp:positionH>
                 <wp:positionV relativeFrom="paragraph">
-                  <wp:posOffset>114300</wp:posOffset>
+                  <wp:posOffset>52401</wp:posOffset>
                 </wp:positionV>
-                <wp:extent cx="495300" cy="1562100"/>
-                <wp:effectExtent l="9525" t="9525" r="9525" b="28575"/>
+                <wp:extent cx="437322" cy="1876508"/>
+                <wp:effectExtent l="0" t="0" r="20320" b="28575"/>
                 <wp:wrapNone/>
-                <wp:docPr id="15" name="Text Box 7"/>
-                <wp:cNvGraphicFramePr>
-                  <a:graphicFrameLocks xmlns:a="http://schemas.openxmlformats.org/drawingml/2006/main"/>
-                </wp:cNvGraphicFramePr>
+                <wp:docPr id="20" name="Text Box 20"/>
+                <wp:cNvGraphicFramePr/>
                 <a:graphic xmlns:a="http://schemas.openxmlformats.org/drawingml/2006/main">
                   <a:graphicData uri="http://schemas.microsoft.com/office/word/2010/wordprocessingShape">
                     <wps:wsp>
-                      <wps:cNvSpPr txBox="1">
-                        <a:spLocks noChangeArrowheads="1"/>
-                      </wps:cNvSpPr>
-                      <wps:spPr bwMode="auto">
+                      <wps:cNvSpPr txBox="1"/>
+                      <wps:spPr>
                         <a:xfrm>
                           <a:off x="0" y="0"/>
-                          <a:ext cx="495300" cy="1562100"/>
+                          <a:ext cx="437322" cy="1876508"/>
                         </a:xfrm>
                         <a:prstGeom prst="rect">
                           <a:avLst/>
                         </a:prstGeom>
-                        <a:gradFill rotWithShape="0">
-                          <a:gsLst>
-                            <a:gs pos="0">
-                              <a:schemeClr val="accent1">
-                                <a:lumMod val="60000"/>
-                                <a:lumOff val="40000"/>
-                              </a:schemeClr>
-                            </a:gs>
-                            <a:gs pos="50000">
-                              <a:schemeClr val="accent1">
-                                <a:lumMod val="100000"/>
-                                <a:lumOff val="0"/>
-                              </a:schemeClr>
-                            </a:gs>
-                            <a:gs pos="100000">
-                              <a:schemeClr val="accent1">
-                                <a:lumMod val="60000"/>
-                                <a:lumOff val="40000"/>
-                              </a:schemeClr>
-                            </a:gs>
-                          </a:gsLst>
-                          <a:lin ang="5400000" scaled="1"/>
-                        </a:gradFill>
-                        <a:ln w="12700" cap="flat" cmpd="sng" algn="ctr">
-                          <a:solidFill>
-                            <a:schemeClr val="accent1">
-                              <a:lumMod val="100000"/>
-                              <a:lumOff val="0"/>
-                            </a:schemeClr>
-                          </a:solidFill>
-                          <a:prstDash val="solid"/>
-                          <a:miter lim="800000"/>
-                          <a:headEnd/>
-                          <a:tailEnd/>
-                        </a:ln>
-                        <a:effectLst>
-                          <a:outerShdw dist="28398" dir="3806097" algn="ctr" rotWithShape="0">
-                            <a:schemeClr val="accent1">
-                              <a:lumMod val="50000"/>
-                              <a:lumOff val="0"/>
-                            </a:schemeClr>
-                          </a:outerShdw>
-                        </a:effectLst>
+                        <a:ln/>
                       </wps:spPr>
+                      <wps:style>
+                        <a:lnRef idx="2">
+                          <a:schemeClr val="accent2">
+                            <a:shade val="50000"/>
+                          </a:schemeClr>
+                        </a:lnRef>
+                        <a:fillRef idx="1">
+                          <a:schemeClr val="accent2"/>
+                        </a:fillRef>
+                        <a:effectRef idx="0">
+                          <a:schemeClr val="accent2"/>
+                        </a:effectRef>
+                        <a:fontRef idx="minor">
+                          <a:schemeClr val="lt1"/>
+                        </a:fontRef>
+                      </wps:style>
                       <wps:txbx>
                         <w:txbxContent>
-                          <w:p/>
                           <w:p>
                             <w:pPr>
                               <w:jc w:val="center"/>
                               <w:rPr>
+                                <w:color w:val="000000" w:themeColor="text1"/>
+                              </w:rPr>
+                            </w:pPr>
+                            <w:r>
+                              <w:rPr>
                                 <w:b/>
                                 <w:bCs/>
-                                <w:sz w:val="28"/>
-                                <w:szCs w:val="28"/>
-                              </w:rPr>
-                            </w:pPr>
-                            <w:r>
-                              <w:rPr>
-                                <w:b/>
-                                <w:bCs/>
-                                <w:sz w:val="28"/>
-                                <w:szCs w:val="28"/>
+                                <w:sz w:val="24"/>
+                                <w:szCs w:val="24"/>
                               </w:rPr>
                               <w:t>SER_UART</w:t>
                             </w:r>
                           </w:p>
                         </w:txbxContent>
                       </wps:txbx>
-                      <wps:bodyPr rot="0" vert="vert270" wrap="square" lIns="91440" tIns="45720" rIns="91440" bIns="45720" anchor="ctr" anchorCtr="0" upright="1">
+                      <wps:bodyPr rot="0" spcFirstLastPara="0" vertOverflow="overflow" horzOverflow="overflow" vert="vert270" wrap="square" lIns="91440" tIns="45720" rIns="91440" bIns="45720" numCol="1" spcCol="0" rtlCol="0" fromWordArt="0" anchor="t" anchorCtr="0" forceAA="0" compatLnSpc="1">
+                        <a:prstTxWarp prst="textNoShape">
+                          <a:avLst/>
+                        </a:prstTxWarp>
                         <a:noAutofit/>
                       </wps:bodyPr>
                     </wps:wsp>
@@ -1574,175 +1549,50 @@
                 <wp14:sizeRelH relativeFrom="margin">
                   <wp14:pctWidth>0</wp14:pctWidth>
                 </wp14:sizeRelH>
-                <wp14:sizeRelV relativeFrom="margin">
-                  <wp14:pctHeight>0</wp14:pctHeight>
-                </wp14:sizeRelV>
               </wp:anchor>
             </w:drawing>
           </mc:Choice>
           <mc:Fallback>
             <w:pict>
-              <v:shapetype w14:anchorId="2EE8746F" id="_x0000_t202" coordsize="21600,21600" o:spt="202" path="m,l,21600r21600,l21600,xe">
+              <v:shapetype w14:anchorId="78F60D4D" id="_x0000_t202" coordsize="21600,21600" o:spt="202" path="m,l,21600r21600,l21600,xe">
                 <v:stroke joinstyle="miter"/>
                 <v:path gradientshapeok="t" o:connecttype="rect"/>
               </v:shapetype>
-              <v:shape id="Text Box 7" o:spid="_x0000_s1035" type="#_x0000_t202" style="position:absolute;margin-left:421.5pt;margin-top:9pt;width:39pt;height:123pt;z-index:251681792;visibility:visible;mso-wrap-style:square;mso-width-percent:0;mso-height-percent:0;mso-wrap-distance-left:9pt;mso-wrap-distance-top:0;mso-wrap-distance-right:9pt;mso-wrap-distance-bottom:0;mso-position-horizontal:absolute;mso-position-horizontal-relative:margin;mso-position-vertical:absolute;mso-position-vertical-relative:text;mso-width-percent:0;mso-height-percent:0;mso-width-relative:margin;mso-height-relative:margin;v-text-anchor:middle" o:gfxdata="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" fillcolor="#8eaadb [1940]" strokecolor="#4472c4 [3204]" strokeweight="1pt">
-                <v:fill color2="#4472c4 [3204]" focus="50%" type="gradient"/>
-                <v:shadow on="t" color="#1f3763 [1604]" offset="1pt"/>
+              <v:shape id="Text Box 20" o:spid="_x0000_s1035" type="#_x0000_t202" style="position:absolute;margin-left:420.1pt;margin-top:4.15pt;width:34.45pt;height:147.75pt;z-index:251684864;visibility:visible;mso-wrap-style:square;mso-width-percent:0;mso-wrap-distance-left:9pt;mso-wrap-distance-top:0;mso-wrap-distance-right:9pt;mso-wrap-distance-bottom:0;mso-position-horizontal:absolute;mso-position-horizontal-relative:text;mso-position-vertical:absolute;mso-position-vertical-relative:text;mso-width-percent:0;mso-width-relative:margin;v-text-anchor:top" o:gfxdata="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" fillcolor="#ed7d31 [3205]" strokecolor="#823b0b [1605]" strokeweight="1pt">
                 <v:textbox style="layout-flow:vertical;mso-layout-flow-alt:bottom-to-top">
                   <w:txbxContent>
-                    <w:p/>
                     <w:p>
                       <w:pPr>
                         <w:jc w:val="center"/>
                         <w:rPr>
+                          <w:color w:val="000000" w:themeColor="text1"/>
+                        </w:rPr>
+                      </w:pPr>
+                      <w:r>
+                        <w:rPr>
                           <w:b/>
                           <w:bCs/>
-                          <w:sz w:val="28"/>
-                          <w:szCs w:val="28"/>
-                        </w:rPr>
-                      </w:pPr>
-                      <w:r>
-                        <w:rPr>
-                          <w:b/>
-                          <w:bCs/>
-                          <w:sz w:val="28"/>
-                          <w:szCs w:val="28"/>
+                          <w:sz w:val="24"/>
+                          <w:szCs w:val="24"/>
                         </w:rPr>
                         <w:t>SER_UART</w:t>
                       </w:r>
                     </w:p>
                   </w:txbxContent>
                 </v:textbox>
-                <w10:wrap anchorx="margin"/>
               </v:shape>
             </w:pict>
           </mc:Fallback>
         </mc:AlternateContent>
       </w:r>
-      <w:r>
-        <w:rPr>
-          <w:noProof/>
+    </w:p>
+    <w:p>
+      <w:pPr>
+        <w:rPr>
           <w:sz w:val="24"/>
           <w:szCs w:val="24"/>
         </w:rPr>
-        <mc:AlternateContent>
-          <mc:Choice Requires="wps">
-            <w:drawing>
-              <wp:anchor distT="0" distB="0" distL="114300" distR="114300" simplePos="0" relativeHeight="251680768" behindDoc="0" locked="0" layoutInCell="1" allowOverlap="1" wp14:anchorId="118F24A7" wp14:editId="54B1E444">
-                <wp:simplePos x="0" y="0"/>
-                <wp:positionH relativeFrom="margin">
-                  <wp:posOffset>5334000</wp:posOffset>
-                </wp:positionH>
-                <wp:positionV relativeFrom="paragraph">
-                  <wp:posOffset>104775</wp:posOffset>
-                </wp:positionV>
-                <wp:extent cx="542925" cy="1590675"/>
-                <wp:effectExtent l="9525" t="9525" r="1343025" b="9525"/>
-                <wp:wrapNone/>
-                <wp:docPr id="14" name="AutoShape 6"/>
-                <wp:cNvGraphicFramePr>
-                  <a:graphicFrameLocks xmlns:a="http://schemas.openxmlformats.org/drawingml/2006/main"/>
-                </wp:cNvGraphicFramePr>
-                <a:graphic xmlns:a="http://schemas.openxmlformats.org/drawingml/2006/main">
-                  <a:graphicData uri="http://schemas.microsoft.com/office/word/2010/wordprocessingShape">
-                    <wps:wsp>
-                      <wps:cNvSpPr>
-                        <a:spLocks noChangeArrowheads="1"/>
-                      </wps:cNvSpPr>
-                      <wps:spPr bwMode="auto">
-                        <a:xfrm>
-                          <a:off x="0" y="0"/>
-                          <a:ext cx="542925" cy="1590675"/>
-                        </a:xfrm>
-                        <a:prstGeom prst="roundRect">
-                          <a:avLst>
-                            <a:gd name="adj" fmla="val 16667"/>
-                          </a:avLst>
-                        </a:prstGeom>
-                        <a:gradFill rotWithShape="0">
-                          <a:gsLst>
-                            <a:gs pos="0">
-                              <a:schemeClr val="accent3">
-                                <a:lumMod val="100000"/>
-                                <a:lumOff val="0"/>
-                              </a:schemeClr>
-                            </a:gs>
-                            <a:gs pos="100000">
-                              <a:schemeClr val="accent3">
-                                <a:lumMod val="50000"/>
-                                <a:lumOff val="0"/>
-                              </a:schemeClr>
-                            </a:gs>
-                          </a:gsLst>
-                          <a:lin ang="2700000" scaled="1"/>
-                        </a:gradFill>
-                        <a:ln w="12700" cap="flat" cmpd="sng" algn="ctr">
-                          <a:solidFill>
-                            <a:schemeClr val="lt1">
-                              <a:lumMod val="95000"/>
-                              <a:lumOff val="0"/>
-                            </a:schemeClr>
-                          </a:solidFill>
-                          <a:prstDash val="solid"/>
-                          <a:round/>
-                          <a:headEnd/>
-                          <a:tailEnd/>
-                        </a:ln>
-                        <a:effectLst>
-                          <a:outerShdw sy="50000" kx="-2453608" rotWithShape="0">
-                            <a:schemeClr val="accent3">
-                              <a:lumMod val="40000"/>
-                              <a:lumOff val="60000"/>
-                              <a:alpha val="50000"/>
-                            </a:schemeClr>
-                          </a:outerShdw>
-                        </a:effectLst>
-                      </wps:spPr>
-                      <wps:txbx>
-                        <w:txbxContent>
-                          <w:p>
-                            <w:r>
-                              <w:t>SER_UART</w:t>
-                            </w:r>
-                          </w:p>
-                        </w:txbxContent>
-                      </wps:txbx>
-                      <wps:bodyPr rot="0" vert="horz" wrap="square" lIns="91440" tIns="45720" rIns="91440" bIns="45720" anchor="ctr" anchorCtr="0" upright="1">
-                        <a:noAutofit/>
-                      </wps:bodyPr>
-                    </wps:wsp>
-                  </a:graphicData>
-                </a:graphic>
-                <wp14:sizeRelH relativeFrom="margin">
-                  <wp14:pctWidth>0</wp14:pctWidth>
-                </wp14:sizeRelH>
-                <wp14:sizeRelV relativeFrom="margin">
-                  <wp14:pctHeight>0</wp14:pctHeight>
-                </wp14:sizeRelV>
-              </wp:anchor>
-            </w:drawing>
-          </mc:Choice>
-          <mc:Fallback>
-            <w:pict>
-              <v:roundrect w14:anchorId="118F24A7" id="AutoShape 6" o:spid="_x0000_s1036" style="position:absolute;margin-left:420pt;margin-top:8.25pt;width:42.75pt;height:125.25pt;z-index:251680768;visibility:visible;mso-wrap-style:square;mso-width-percent:0;mso-height-percent:0;mso-wrap-distance-left:9pt;mso-wrap-distance-top:0;mso-wrap-distance-right:9pt;mso-wrap-distance-bottom:0;mso-position-horizontal:absolute;mso-position-horizontal-relative:margin;mso-position-vertical:absolute;mso-position-vertical-relative:text;mso-width-percent:0;mso-height-percent:0;mso-width-relative:margin;mso-height-relative:margin;v-text-anchor:middle" arcsize="10923f" o:gfxdata="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" fillcolor="#a5a5a5 [3206]" strokecolor="#f2f2f2 [3041]" strokeweight="1pt">
-                <v:fill color2="#525252 [1606]" angle="45" focus="100%" type="gradient"/>
-                <v:shadow on="t" type="perspective" color="#dbdbdb [1302]" opacity=".5" origin=",.5" offset="0,0" matrix=",-56756f,,.5"/>
-                <v:textbox>
-                  <w:txbxContent>
-                    <w:p>
-                      <w:r>
-                        <w:t>SER_UART</w:t>
-                      </w:r>
-                    </w:p>
-                  </w:txbxContent>
-                </v:textbox>
-                <w10:wrap anchorx="margin"/>
-              </v:roundrect>
-            </w:pict>
-          </mc:Fallback>
-        </mc:AlternateContent>
-      </w:r>
+      </w:pPr>
     </w:p>
     <w:p>
       <w:pPr>
@@ -1775,18 +1625,11 @@
           <w:szCs w:val="24"/>
         </w:rPr>
       </w:pPr>
-    </w:p>
-    <w:p>
-      <w:pPr>
-        <w:rPr>
-          <w:sz w:val="24"/>
-          <w:szCs w:val="24"/>
-        </w:rPr>
-      </w:pPr>
       <w:r>
         <w:rPr>
           <w:b/>
           <w:bCs/>
+          <w:noProof/>
           <w:sz w:val="24"/>
           <w:szCs w:val="24"/>
         </w:rPr>
@@ -1871,7 +1714,7 @@
           </mc:Choice>
           <mc:Fallback>
             <w:pict>
-              <v:roundrect w14:anchorId="688DE217" id="Rectangle: Rounded Corners 4" o:spid="_x0000_s1037" style="position:absolute;margin-left:269.95pt;margin-top:10.2pt;width:104.25pt;height:24.75pt;z-index:251645440;visibility:visible;mso-wrap-style:square;mso-wrap-distance-left:9pt;mso-wrap-distance-top:0;mso-wrap-distance-right:9pt;mso-wrap-distance-bottom:0;mso-position-horizontal:absolute;mso-position-horizontal-relative:text;mso-position-vertical:absolute;mso-position-vertical-relative:text;v-text-anchor:middle" arcsize="10923f" o:gfxdata="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" fillcolor="#91bce3 [2168]" strokecolor="#5b9bd5 [3208]" strokeweight=".5pt">
+              <v:roundrect w14:anchorId="688DE217" id="Rectangle: Rounded Corners 4" o:spid="_x0000_s1036" style="position:absolute;margin-left:269.95pt;margin-top:10.2pt;width:104.25pt;height:24.75pt;z-index:251645440;visibility:visible;mso-wrap-style:square;mso-wrap-distance-left:9pt;mso-wrap-distance-top:0;mso-wrap-distance-right:9pt;mso-wrap-distance-bottom:0;mso-position-horizontal:absolute;mso-position-horizontal-relative:text;mso-position-vertical:absolute;mso-position-vertical-relative:text;v-text-anchor:middle" arcsize="10923f" o:gfxdata="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" fillcolor="#91bce3 [2168]" strokecolor="#5b9bd5 [3208]" strokeweight=".5pt">
                 <v:fill color2="#7aaddd [2616]" rotate="t" colors="0 #b1cbe9;.5 #a3c1e5;1 #92b9e4" focus="100%" type="gradient">
                   <o:fill v:ext="view" type="gradientUnscaled"/>
                 </v:fill>
@@ -2272,11 +2115,47 @@
                                 <w:color w:val="000000" w:themeColor="text1"/>
                               </w:rPr>
                             </w:pPr>
+                            <w:proofErr w:type="spellStart"/>
                             <w:r>
                               <w:rPr>
                                 <w:color w:val="000000" w:themeColor="text1"/>
                               </w:rPr>
-                              <w:t>EN_ERRORSTATE_t  UART_ENInit(void);</w:t>
+                              <w:t>EN_ERRORSTATE_</w:t>
+                            </w:r>
+                            <w:proofErr w:type="gramStart"/>
+                            <w:r>
+                              <w:rPr>
+                                <w:color w:val="000000" w:themeColor="text1"/>
+                              </w:rPr>
+                              <w:t>t</w:t>
+                            </w:r>
+                            <w:proofErr w:type="spellEnd"/>
+                            <w:r>
+                              <w:rPr>
+                                <w:color w:val="000000" w:themeColor="text1"/>
+                              </w:rPr>
+                              <w:t xml:space="preserve">  </w:t>
+                            </w:r>
+                            <w:proofErr w:type="spellStart"/>
+                            <w:r>
+                              <w:rPr>
+                                <w:color w:val="000000" w:themeColor="text1"/>
+                              </w:rPr>
+                              <w:t>UART</w:t>
+                            </w:r>
+                            <w:proofErr w:type="gramEnd"/>
+                            <w:r>
+                              <w:rPr>
+                                <w:color w:val="000000" w:themeColor="text1"/>
+                              </w:rPr>
+                              <w:t>_ENInit</w:t>
+                            </w:r>
+                            <w:proofErr w:type="spellEnd"/>
+                            <w:r>
+                              <w:rPr>
+                                <w:color w:val="000000" w:themeColor="text1"/>
+                              </w:rPr>
+                              <w:t>(void);</w:t>
                             </w:r>
                           </w:p>
                           <w:p>
@@ -2287,17 +2166,53 @@
                                 <w:color w:val="000000" w:themeColor="text1"/>
                               </w:rPr>
                             </w:pPr>
+                            <w:proofErr w:type="spellStart"/>
                             <w:r>
                               <w:rPr>
                                 <w:color w:val="000000" w:themeColor="text1"/>
                               </w:rPr>
-                              <w:t>EN_ERRORSTATE_t UART_</w:t>
-                            </w:r>
+                              <w:t>EN_ERRORSTATE_t</w:t>
+                            </w:r>
+                            <w:proofErr w:type="spellEnd"/>
                             <w:r>
                               <w:rPr>
                                 <w:color w:val="000000" w:themeColor="text1"/>
                               </w:rPr>
-                              <w:t>SendData(uint8_t Data);</w:t>
+                              <w:t xml:space="preserve"> </w:t>
+                            </w:r>
+                            <w:proofErr w:type="spellStart"/>
+                            <w:r>
+                              <w:rPr>
+                                <w:color w:val="000000" w:themeColor="text1"/>
+                              </w:rPr>
+                              <w:t>UART_</w:t>
+                            </w:r>
+                            <w:proofErr w:type="gramStart"/>
+                            <w:r>
+                              <w:rPr>
+                                <w:color w:val="000000" w:themeColor="text1"/>
+                              </w:rPr>
+                              <w:t>EN</w:t>
+                            </w:r>
+                            <w:r>
+                              <w:rPr>
+                                <w:color w:val="000000" w:themeColor="text1"/>
+                              </w:rPr>
+                              <w:t>SendData</w:t>
+                            </w:r>
+                            <w:proofErr w:type="spellEnd"/>
+                            <w:r>
+                              <w:rPr>
+                                <w:color w:val="000000" w:themeColor="text1"/>
+                              </w:rPr>
+                              <w:t>(</w:t>
+                            </w:r>
+                            <w:proofErr w:type="gramEnd"/>
+                            <w:r>
+                              <w:rPr>
+                                <w:color w:val="000000" w:themeColor="text1"/>
+                              </w:rPr>
+                              <w:t>uint8_t Data);</w:t>
                             </w:r>
                           </w:p>
                           <w:p>
@@ -2308,23 +2223,53 @@
                                 <w:color w:val="000000" w:themeColor="text1"/>
                               </w:rPr>
                             </w:pPr>
+                            <w:proofErr w:type="spellStart"/>
                             <w:r>
                               <w:rPr>
                                 <w:color w:val="000000" w:themeColor="text1"/>
                               </w:rPr>
-                              <w:t>EN_ERRORSTATE_t UART_Send</w:t>
-                            </w:r>
+                              <w:t>EN_ERRORSTATE_t</w:t>
+                            </w:r>
+                            <w:proofErr w:type="spellEnd"/>
                             <w:r>
                               <w:rPr>
                                 <w:color w:val="000000" w:themeColor="text1"/>
                               </w:rPr>
-                              <w:t>NoBlock</w:t>
-                            </w:r>
+                              <w:t xml:space="preserve"> </w:t>
+                            </w:r>
+                            <w:proofErr w:type="spellStart"/>
                             <w:r>
                               <w:rPr>
                                 <w:color w:val="000000" w:themeColor="text1"/>
                               </w:rPr>
-                              <w:t>(uint8_t Data);</w:t>
+                              <w:t>UART_</w:t>
+                            </w:r>
+                            <w:proofErr w:type="gramStart"/>
+                            <w:r>
+                              <w:rPr>
+                                <w:color w:val="000000" w:themeColor="text1"/>
+                              </w:rPr>
+                              <w:t>EN</w:t>
+                            </w:r>
+                            <w:r>
+                              <w:rPr>
+                                <w:color w:val="000000" w:themeColor="text1"/>
+                              </w:rPr>
+                              <w:t>SendNoBlock</w:t>
+                            </w:r>
+                            <w:proofErr w:type="spellEnd"/>
+                            <w:r>
+                              <w:rPr>
+                                <w:color w:val="000000" w:themeColor="text1"/>
+                              </w:rPr>
+                              <w:t>(</w:t>
+                            </w:r>
+                            <w:proofErr w:type="gramEnd"/>
+                            <w:r>
+                              <w:rPr>
+                                <w:color w:val="000000" w:themeColor="text1"/>
+                              </w:rPr>
+                              <w:t>uint8_t Data);</w:t>
                             </w:r>
                           </w:p>
                           <w:p>
@@ -2348,14 +2293,46 @@
                               <w:rPr>
                                 <w:color w:val="000000" w:themeColor="text1"/>
                               </w:rPr>
-                              <w:t>EN_ERRORSTATE_t UART_</w:t>
+                              <w:t>u</w:t>
                             </w:r>
                             <w:r>
                               <w:rPr>
                                 <w:color w:val="000000" w:themeColor="text1"/>
                               </w:rPr>
-                              <w:t>RecieveData(void);</w:t>
-                            </w:r>
+                              <w:t>int8_t</w:t>
+                            </w:r>
+                            <w:r>
+                              <w:rPr>
+                                <w:color w:val="000000" w:themeColor="text1"/>
+                              </w:rPr>
+                              <w:t xml:space="preserve"> UART_</w:t>
+                            </w:r>
+                            <w:r>
+                              <w:rPr>
+                                <w:color w:val="000000" w:themeColor="text1"/>
+                              </w:rPr>
+                              <w:t>u8</w:t>
+                            </w:r>
+                            <w:r>
+                              <w:rPr>
+                                <w:color w:val="000000" w:themeColor="text1"/>
+                              </w:rPr>
+                              <w:t>Receive</w:t>
+                            </w:r>
+                            <w:r>
+                              <w:rPr>
+                                <w:color w:val="000000" w:themeColor="text1"/>
+                              </w:rPr>
+                              <w:t>Data(void</w:t>
+                            </w:r>
+                            <w:proofErr w:type="gramStart"/>
+                            <w:r>
+                              <w:rPr>
+                                <w:color w:val="000000" w:themeColor="text1"/>
+                              </w:rPr>
+                              <w:t>);</w:t>
+                            </w:r>
+                            <w:proofErr w:type="gramEnd"/>
                           </w:p>
                           <w:p>
                             <w:pPr>
@@ -2369,37 +2346,47 @@
                               <w:rPr>
                                 <w:color w:val="000000" w:themeColor="text1"/>
                               </w:rPr>
-                              <w:t>Uint8_t</w:t>
+                              <w:t>u</w:t>
                             </w:r>
                             <w:r>
                               <w:rPr>
                                 <w:color w:val="000000" w:themeColor="text1"/>
                               </w:rPr>
-                              <w:t xml:space="preserve"> UART_Reciev</w:t>
+                              <w:t>int8_t UART_</w:t>
                             </w:r>
                             <w:r>
                               <w:rPr>
                                 <w:color w:val="000000" w:themeColor="text1"/>
                               </w:rPr>
-                              <w:t>eNoBlock</w:t>
+                              <w:t>u8</w:t>
                             </w:r>
                             <w:r>
                               <w:rPr>
                                 <w:color w:val="000000" w:themeColor="text1"/>
                               </w:rPr>
+                              <w:t xml:space="preserve">Receive </w:t>
+                            </w:r>
+                            <w:proofErr w:type="spellStart"/>
+                            <w:proofErr w:type="gramStart"/>
+                            <w:r>
+                              <w:rPr>
+                                <w:color w:val="000000" w:themeColor="text1"/>
+                              </w:rPr>
+                              <w:t>NoBlock</w:t>
+                            </w:r>
+                            <w:proofErr w:type="spellEnd"/>
+                            <w:r>
+                              <w:rPr>
+                                <w:color w:val="000000" w:themeColor="text1"/>
+                              </w:rPr>
                               <w:t>(</w:t>
                             </w:r>
+                            <w:proofErr w:type="gramEnd"/>
                             <w:r>
                               <w:rPr>
                                 <w:color w:val="000000" w:themeColor="text1"/>
                               </w:rPr>
-                              <w:t>uint8_t *Data</w:t>
-                            </w:r>
-                            <w:r>
-                              <w:rPr>
-                                <w:color w:val="000000" w:themeColor="text1"/>
-                              </w:rPr>
-                              <w:t>);</w:t>
+                              <w:t>uint8_t *Data);</w:t>
                             </w:r>
                           </w:p>
                           <w:p>
@@ -2443,7 +2430,7 @@
           </mc:Choice>
           <mc:Fallback>
             <w:pict>
-              <v:roundrect w14:anchorId="5CEE9199" id="Rectangle: Rounded Corners 19" o:spid="_x0000_s1038" style="position:absolute;left:0;text-align:left;margin-left:3pt;margin-top:16.2pt;width:464.25pt;height:103.5pt;z-index:251677184;visibility:visible;mso-wrap-style:square;mso-width-percent:0;mso-height-percent:0;mso-wrap-distance-left:9pt;mso-wrap-distance-top:0;mso-wrap-distance-right:9pt;mso-wrap-distance-bottom:0;mso-position-horizontal:absolute;mso-position-horizontal-relative:text;mso-position-vertical:absolute;mso-position-vertical-relative:text;mso-width-percent:0;mso-height-percent:0;mso-width-relative:margin;mso-height-relative:margin;v-text-anchor:middle" arcsize="10923f" o:gfxdata="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" fillcolor="#8eaadb [1940]" strokecolor="#1f3763 [1604]" strokeweight="1pt">
+              <v:roundrect w14:anchorId="5CEE9199" id="Rectangle: Rounded Corners 19" o:spid="_x0000_s1037" style="position:absolute;left:0;text-align:left;margin-left:3pt;margin-top:16.2pt;width:464.25pt;height:103.5pt;z-index:251677184;visibility:visible;mso-wrap-style:square;mso-width-percent:0;mso-height-percent:0;mso-wrap-distance-left:9pt;mso-wrap-distance-top:0;mso-wrap-distance-right:9pt;mso-wrap-distance-bottom:0;mso-position-horizontal:absolute;mso-position-horizontal-relative:text;mso-position-vertical:absolute;mso-position-vertical-relative:text;mso-width-percent:0;mso-height-percent:0;mso-width-relative:margin;mso-height-relative:margin;v-text-anchor:middle" arcsize="10923f" o:gfxdata="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" fillcolor="#8eaadb [1940]" strokecolor="#1f3763 [1604]" strokeweight="1pt">
                 <v:stroke joinstyle="miter"/>
                 <v:textbox>
                   <w:txbxContent>
@@ -2455,11 +2442,47 @@
                           <w:color w:val="000000" w:themeColor="text1"/>
                         </w:rPr>
                       </w:pPr>
+                      <w:proofErr w:type="spellStart"/>
                       <w:r>
                         <w:rPr>
                           <w:color w:val="000000" w:themeColor="text1"/>
                         </w:rPr>
-                        <w:t>EN_ERRORSTATE_t  UART_ENInit(void);</w:t>
+                        <w:t>EN_ERRORSTATE_</w:t>
+                      </w:r>
+                      <w:proofErr w:type="gramStart"/>
+                      <w:r>
+                        <w:rPr>
+                          <w:color w:val="000000" w:themeColor="text1"/>
+                        </w:rPr>
+                        <w:t>t</w:t>
+                      </w:r>
+                      <w:proofErr w:type="spellEnd"/>
+                      <w:r>
+                        <w:rPr>
+                          <w:color w:val="000000" w:themeColor="text1"/>
+                        </w:rPr>
+                        <w:t xml:space="preserve">  </w:t>
+                      </w:r>
+                      <w:proofErr w:type="spellStart"/>
+                      <w:r>
+                        <w:rPr>
+                          <w:color w:val="000000" w:themeColor="text1"/>
+                        </w:rPr>
+                        <w:t>UART</w:t>
+                      </w:r>
+                      <w:proofErr w:type="gramEnd"/>
+                      <w:r>
+                        <w:rPr>
+                          <w:color w:val="000000" w:themeColor="text1"/>
+                        </w:rPr>
+                        <w:t>_ENInit</w:t>
+                      </w:r>
+                      <w:proofErr w:type="spellEnd"/>
+                      <w:r>
+                        <w:rPr>
+                          <w:color w:val="000000" w:themeColor="text1"/>
+                        </w:rPr>
+                        <w:t>(void);</w:t>
                       </w:r>
                     </w:p>
                     <w:p>
@@ -2470,17 +2493,53 @@
                           <w:color w:val="000000" w:themeColor="text1"/>
                         </w:rPr>
                       </w:pPr>
+                      <w:proofErr w:type="spellStart"/>
                       <w:r>
                         <w:rPr>
                           <w:color w:val="000000" w:themeColor="text1"/>
                         </w:rPr>
-                        <w:t>EN_ERRORSTATE_t UART_</w:t>
-                      </w:r>
+                        <w:t>EN_ERRORSTATE_t</w:t>
+                      </w:r>
+                      <w:proofErr w:type="spellEnd"/>
                       <w:r>
                         <w:rPr>
                           <w:color w:val="000000" w:themeColor="text1"/>
                         </w:rPr>
-                        <w:t>SendData(uint8_t Data);</w:t>
+                        <w:t xml:space="preserve"> </w:t>
+                      </w:r>
+                      <w:proofErr w:type="spellStart"/>
+                      <w:r>
+                        <w:rPr>
+                          <w:color w:val="000000" w:themeColor="text1"/>
+                        </w:rPr>
+                        <w:t>UART_</w:t>
+                      </w:r>
+                      <w:proofErr w:type="gramStart"/>
+                      <w:r>
+                        <w:rPr>
+                          <w:color w:val="000000" w:themeColor="text1"/>
+                        </w:rPr>
+                        <w:t>EN</w:t>
+                      </w:r>
+                      <w:r>
+                        <w:rPr>
+                          <w:color w:val="000000" w:themeColor="text1"/>
+                        </w:rPr>
+                        <w:t>SendData</w:t>
+                      </w:r>
+                      <w:proofErr w:type="spellEnd"/>
+                      <w:r>
+                        <w:rPr>
+                          <w:color w:val="000000" w:themeColor="text1"/>
+                        </w:rPr>
+                        <w:t>(</w:t>
+                      </w:r>
+                      <w:proofErr w:type="gramEnd"/>
+                      <w:r>
+                        <w:rPr>
+                          <w:color w:val="000000" w:themeColor="text1"/>
+                        </w:rPr>
+                        <w:t>uint8_t Data);</w:t>
                       </w:r>
                     </w:p>
                     <w:p>
@@ -2491,23 +2550,53 @@
                           <w:color w:val="000000" w:themeColor="text1"/>
                         </w:rPr>
                       </w:pPr>
+                      <w:proofErr w:type="spellStart"/>
                       <w:r>
                         <w:rPr>
                           <w:color w:val="000000" w:themeColor="text1"/>
                         </w:rPr>
-                        <w:t>EN_ERRORSTATE_t UART_Send</w:t>
-                      </w:r>
+                        <w:t>EN_ERRORSTATE_t</w:t>
+                      </w:r>
+                      <w:proofErr w:type="spellEnd"/>
                       <w:r>
                         <w:rPr>
                           <w:color w:val="000000" w:themeColor="text1"/>
                         </w:rPr>
-                        <w:t>NoBlock</w:t>
-                      </w:r>
+                        <w:t xml:space="preserve"> </w:t>
+                      </w:r>
+                      <w:proofErr w:type="spellStart"/>
                       <w:r>
                         <w:rPr>
                           <w:color w:val="000000" w:themeColor="text1"/>
                         </w:rPr>
-                        <w:t>(uint8_t Data);</w:t>
+                        <w:t>UART_</w:t>
+                      </w:r>
+                      <w:proofErr w:type="gramStart"/>
+                      <w:r>
+                        <w:rPr>
+                          <w:color w:val="000000" w:themeColor="text1"/>
+                        </w:rPr>
+                        <w:t>EN</w:t>
+                      </w:r>
+                      <w:r>
+                        <w:rPr>
+                          <w:color w:val="000000" w:themeColor="text1"/>
+                        </w:rPr>
+                        <w:t>SendNoBlock</w:t>
+                      </w:r>
+                      <w:proofErr w:type="spellEnd"/>
+                      <w:r>
+                        <w:rPr>
+                          <w:color w:val="000000" w:themeColor="text1"/>
+                        </w:rPr>
+                        <w:t>(</w:t>
+                      </w:r>
+                      <w:proofErr w:type="gramEnd"/>
+                      <w:r>
+                        <w:rPr>
+                          <w:color w:val="000000" w:themeColor="text1"/>
+                        </w:rPr>
+                        <w:t>uint8_t Data);</w:t>
                       </w:r>
                     </w:p>
                     <w:p>
@@ -2531,14 +2620,46 @@
                         <w:rPr>
                           <w:color w:val="000000" w:themeColor="text1"/>
                         </w:rPr>
-                        <w:t>EN_ERRORSTATE_t UART_</w:t>
+                        <w:t>u</w:t>
                       </w:r>
                       <w:r>
                         <w:rPr>
                           <w:color w:val="000000" w:themeColor="text1"/>
                         </w:rPr>
-                        <w:t>RecieveData(void);</w:t>
-                      </w:r>
+                        <w:t>int8_t</w:t>
+                      </w:r>
+                      <w:r>
+                        <w:rPr>
+                          <w:color w:val="000000" w:themeColor="text1"/>
+                        </w:rPr>
+                        <w:t xml:space="preserve"> UART_</w:t>
+                      </w:r>
+                      <w:r>
+                        <w:rPr>
+                          <w:color w:val="000000" w:themeColor="text1"/>
+                        </w:rPr>
+                        <w:t>u8</w:t>
+                      </w:r>
+                      <w:r>
+                        <w:rPr>
+                          <w:color w:val="000000" w:themeColor="text1"/>
+                        </w:rPr>
+                        <w:t>Receive</w:t>
+                      </w:r>
+                      <w:r>
+                        <w:rPr>
+                          <w:color w:val="000000" w:themeColor="text1"/>
+                        </w:rPr>
+                        <w:t>Data(void</w:t>
+                      </w:r>
+                      <w:proofErr w:type="gramStart"/>
+                      <w:r>
+                        <w:rPr>
+                          <w:color w:val="000000" w:themeColor="text1"/>
+                        </w:rPr>
+                        <w:t>);</w:t>
+                      </w:r>
+                      <w:proofErr w:type="gramEnd"/>
                     </w:p>
                     <w:p>
                       <w:pPr>
@@ -2552,37 +2673,47 @@
                         <w:rPr>
                           <w:color w:val="000000" w:themeColor="text1"/>
                         </w:rPr>
-                        <w:t>Uint8_t</w:t>
+                        <w:t>u</w:t>
                       </w:r>
                       <w:r>
                         <w:rPr>
                           <w:color w:val="000000" w:themeColor="text1"/>
                         </w:rPr>
-                        <w:t xml:space="preserve"> UART_Reciev</w:t>
+                        <w:t>int8_t UART_</w:t>
                       </w:r>
                       <w:r>
                         <w:rPr>
                           <w:color w:val="000000" w:themeColor="text1"/>
                         </w:rPr>
-                        <w:t>eNoBlock</w:t>
+                        <w:t>u8</w:t>
                       </w:r>
                       <w:r>
                         <w:rPr>
                           <w:color w:val="000000" w:themeColor="text1"/>
                         </w:rPr>
+                        <w:t xml:space="preserve">Receive </w:t>
+                      </w:r>
+                      <w:proofErr w:type="spellStart"/>
+                      <w:proofErr w:type="gramStart"/>
+                      <w:r>
+                        <w:rPr>
+                          <w:color w:val="000000" w:themeColor="text1"/>
+                        </w:rPr>
+                        <w:t>NoBlock</w:t>
+                      </w:r>
+                      <w:proofErr w:type="spellEnd"/>
+                      <w:r>
+                        <w:rPr>
+                          <w:color w:val="000000" w:themeColor="text1"/>
+                        </w:rPr>
                         <w:t>(</w:t>
                       </w:r>
+                      <w:proofErr w:type="gramEnd"/>
                       <w:r>
                         <w:rPr>
                           <w:color w:val="000000" w:themeColor="text1"/>
                         </w:rPr>
-                        <w:t>uint8_t *Data</w:t>
-                      </w:r>
-                      <w:r>
-                        <w:rPr>
-                          <w:color w:val="000000" w:themeColor="text1"/>
-                        </w:rPr>
-                        <w:t>);</w:t>
+                        <w:t>uint8_t *Data);</w:t>
                       </w:r>
                     </w:p>
                     <w:p>
@@ -2758,8 +2889,19 @@
           <w:sz w:val="28"/>
           <w:szCs w:val="28"/>
         </w:rPr>
-        <w:t>Led APIs</w:t>
+        <w:t xml:space="preserve">Led </w:t>
       </w:r>
+      <w:proofErr w:type="gramStart"/>
+      <w:r>
+        <w:rPr>
+          <w:b/>
+          <w:bCs/>
+          <w:sz w:val="28"/>
+          <w:szCs w:val="28"/>
+        </w:rPr>
+        <w:t>APIs</w:t>
+      </w:r>
+      <w:proofErr w:type="gramEnd"/>
     </w:p>
     <w:p>
       <w:pPr>
@@ -2868,15 +3010,61 @@
                               <w:spacing w:line="240" w:lineRule="auto"/>
                             </w:pPr>
                             <w:r>
-                              <w:t>Void LED_Init(void);</w:t>
-                            </w:r>
+                              <w:t xml:space="preserve">Void </w:t>
+                            </w:r>
+                            <w:proofErr w:type="spellStart"/>
+                            <w:r>
+                              <w:t>LED_</w:t>
+                            </w:r>
+                            <w:r>
+                              <w:t>void</w:t>
+                            </w:r>
+                            <w:r>
+                              <w:t>Init</w:t>
+                            </w:r>
+                            <w:proofErr w:type="spellEnd"/>
+                            <w:r>
+                              <w:t>(void</w:t>
+                            </w:r>
+                            <w:proofErr w:type="gramStart"/>
+                            <w:r>
+                              <w:t>);</w:t>
+                            </w:r>
+                            <w:proofErr w:type="gramEnd"/>
                           </w:p>
                           <w:p>
                             <w:pPr>
                               <w:spacing w:line="240" w:lineRule="auto"/>
                             </w:pPr>
                             <w:r>
-                              <w:t>Void LED_On(uint8_t Led_Num);</w:t>
+                              <w:t xml:space="preserve">Void </w:t>
+                            </w:r>
+                            <w:proofErr w:type="spellStart"/>
+                            <w:r>
+                              <w:t>LED_</w:t>
+                            </w:r>
+                            <w:proofErr w:type="gramStart"/>
+                            <w:r>
+                              <w:t>void</w:t>
+                            </w:r>
+                            <w:r>
+                              <w:t>On</w:t>
+                            </w:r>
+                            <w:proofErr w:type="spellEnd"/>
+                            <w:r>
+                              <w:t>(</w:t>
+                            </w:r>
+                            <w:proofErr w:type="gramEnd"/>
+                            <w:r>
+                              <w:t xml:space="preserve">uint8_t </w:t>
+                            </w:r>
+                            <w:proofErr w:type="spellStart"/>
+                            <w:r>
+                              <w:t>Led_Num</w:t>
+                            </w:r>
+                            <w:proofErr w:type="spellEnd"/>
+                            <w:r>
+                              <w:t>);</w:t>
                             </w:r>
                           </w:p>
                           <w:p>
@@ -2884,7 +3072,34 @@
                               <w:spacing w:line="240" w:lineRule="auto"/>
                             </w:pPr>
                             <w:r>
-                              <w:t>Void LED_Off(uint8_t Led_num);</w:t>
+                              <w:t xml:space="preserve">Void </w:t>
+                            </w:r>
+                            <w:proofErr w:type="spellStart"/>
+                            <w:r>
+                              <w:t>LED_</w:t>
+                            </w:r>
+                            <w:proofErr w:type="gramStart"/>
+                            <w:r>
+                              <w:t>void</w:t>
+                            </w:r>
+                            <w:r>
+                              <w:t>Off</w:t>
+                            </w:r>
+                            <w:proofErr w:type="spellEnd"/>
+                            <w:r>
+                              <w:t>(</w:t>
+                            </w:r>
+                            <w:proofErr w:type="gramEnd"/>
+                            <w:r>
+                              <w:t xml:space="preserve">uint8_t </w:t>
+                            </w:r>
+                            <w:proofErr w:type="spellStart"/>
+                            <w:r>
+                              <w:t>Led_num</w:t>
+                            </w:r>
+                            <w:proofErr w:type="spellEnd"/>
+                            <w:r>
+                              <w:t>);</w:t>
                             </w:r>
                           </w:p>
                           <w:p>
@@ -2892,7 +3107,34 @@
                               <w:spacing w:line="240" w:lineRule="auto"/>
                             </w:pPr>
                             <w:r>
-                              <w:t>Void LED_Toggle(uint8_t Led_num);</w:t>
+                              <w:t xml:space="preserve">Void </w:t>
+                            </w:r>
+                            <w:proofErr w:type="spellStart"/>
+                            <w:r>
+                              <w:t>LED_</w:t>
+                            </w:r>
+                            <w:proofErr w:type="gramStart"/>
+                            <w:r>
+                              <w:t>void</w:t>
+                            </w:r>
+                            <w:r>
+                              <w:t>Toggle</w:t>
+                            </w:r>
+                            <w:proofErr w:type="spellEnd"/>
+                            <w:r>
+                              <w:t>(</w:t>
+                            </w:r>
+                            <w:proofErr w:type="gramEnd"/>
+                            <w:r>
+                              <w:t xml:space="preserve">uint8_t </w:t>
+                            </w:r>
+                            <w:proofErr w:type="spellStart"/>
+                            <w:r>
+                              <w:t>Led_num</w:t>
+                            </w:r>
+                            <w:proofErr w:type="spellEnd"/>
+                            <w:r>
+                              <w:t>);</w:t>
                             </w:r>
                           </w:p>
                         </w:txbxContent>
@@ -2914,7 +3156,7 @@
           </mc:Choice>
           <mc:Fallback>
             <w:pict>
-              <v:roundrect w14:anchorId="62F3310B" id="AutoShape 9" o:spid="_x0000_s1039" style="position:absolute;left:0;text-align:left;margin-left:39.75pt;margin-top:3.1pt;width:393.75pt;height:115.5pt;z-index:251682816;visibility:visible;mso-wrap-style:square;mso-width-percent:0;mso-height-percent:0;mso-wrap-distance-left:9pt;mso-wrap-distance-top:0;mso-wrap-distance-right:9pt;mso-wrap-distance-bottom:0;mso-position-horizontal:absolute;mso-position-horizontal-relative:margin;mso-position-vertical:absolute;mso-position-vertical-relative:text;mso-width-percent:0;mso-height-percent:0;mso-width-relative:margin;mso-height-relative:margin;v-text-anchor:middle" arcsize="10923f" o:gfxdata="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" fillcolor="#8eaadb [1940]" strokecolor="#5b9bd5 [3208]" strokeweight=".5pt">
+              <v:roundrect w14:anchorId="62F3310B" id="AutoShape 9" o:spid="_x0000_s1038" style="position:absolute;left:0;text-align:left;margin-left:39.75pt;margin-top:3.1pt;width:393.75pt;height:115.5pt;z-index:251682816;visibility:visible;mso-wrap-style:square;mso-width-percent:0;mso-height-percent:0;mso-wrap-distance-left:9pt;mso-wrap-distance-top:0;mso-wrap-distance-right:9pt;mso-wrap-distance-bottom:0;mso-position-horizontal:absolute;mso-position-horizontal-relative:margin;mso-position-vertical:absolute;mso-position-vertical-relative:text;mso-width-percent:0;mso-height-percent:0;mso-width-relative:margin;mso-height-relative:margin;v-text-anchor:middle" arcsize="10923f" o:gfxdata="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" fillcolor="#8eaadb [1940]" strokecolor="#5b9bd5 [3208]" strokeweight=".5pt">
                 <v:textbox>
                   <w:txbxContent>
                     <w:p>
@@ -2922,15 +3164,61 @@
                         <w:spacing w:line="240" w:lineRule="auto"/>
                       </w:pPr>
                       <w:r>
-                        <w:t>Void LED_Init(void);</w:t>
-                      </w:r>
+                        <w:t xml:space="preserve">Void </w:t>
+                      </w:r>
+                      <w:proofErr w:type="spellStart"/>
+                      <w:r>
+                        <w:t>LED_</w:t>
+                      </w:r>
+                      <w:r>
+                        <w:t>void</w:t>
+                      </w:r>
+                      <w:r>
+                        <w:t>Init</w:t>
+                      </w:r>
+                      <w:proofErr w:type="spellEnd"/>
+                      <w:r>
+                        <w:t>(void</w:t>
+                      </w:r>
+                      <w:proofErr w:type="gramStart"/>
+                      <w:r>
+                        <w:t>);</w:t>
+                      </w:r>
+                      <w:proofErr w:type="gramEnd"/>
                     </w:p>
                     <w:p>
                       <w:pPr>
                         <w:spacing w:line="240" w:lineRule="auto"/>
                       </w:pPr>
                       <w:r>
-                        <w:t>Void LED_On(uint8_t Led_Num);</w:t>
+                        <w:t xml:space="preserve">Void </w:t>
+                      </w:r>
+                      <w:proofErr w:type="spellStart"/>
+                      <w:r>
+                        <w:t>LED_</w:t>
+                      </w:r>
+                      <w:proofErr w:type="gramStart"/>
+                      <w:r>
+                        <w:t>void</w:t>
+                      </w:r>
+                      <w:r>
+                        <w:t>On</w:t>
+                      </w:r>
+                      <w:proofErr w:type="spellEnd"/>
+                      <w:r>
+                        <w:t>(</w:t>
+                      </w:r>
+                      <w:proofErr w:type="gramEnd"/>
+                      <w:r>
+                        <w:t xml:space="preserve">uint8_t </w:t>
+                      </w:r>
+                      <w:proofErr w:type="spellStart"/>
+                      <w:r>
+                        <w:t>Led_Num</w:t>
+                      </w:r>
+                      <w:proofErr w:type="spellEnd"/>
+                      <w:r>
+                        <w:t>);</w:t>
                       </w:r>
                     </w:p>
                     <w:p>
@@ -2938,7 +3226,34 @@
                         <w:spacing w:line="240" w:lineRule="auto"/>
                       </w:pPr>
                       <w:r>
-                        <w:t>Void LED_Off(uint8_t Led_num);</w:t>
+                        <w:t xml:space="preserve">Void </w:t>
+                      </w:r>
+                      <w:proofErr w:type="spellStart"/>
+                      <w:r>
+                        <w:t>LED_</w:t>
+                      </w:r>
+                      <w:proofErr w:type="gramStart"/>
+                      <w:r>
+                        <w:t>void</w:t>
+                      </w:r>
+                      <w:r>
+                        <w:t>Off</w:t>
+                      </w:r>
+                      <w:proofErr w:type="spellEnd"/>
+                      <w:r>
+                        <w:t>(</w:t>
+                      </w:r>
+                      <w:proofErr w:type="gramEnd"/>
+                      <w:r>
+                        <w:t xml:space="preserve">uint8_t </w:t>
+                      </w:r>
+                      <w:proofErr w:type="spellStart"/>
+                      <w:r>
+                        <w:t>Led_num</w:t>
+                      </w:r>
+                      <w:proofErr w:type="spellEnd"/>
+                      <w:r>
+                        <w:t>);</w:t>
                       </w:r>
                     </w:p>
                     <w:p>
@@ -2946,7 +3261,34 @@
                         <w:spacing w:line="240" w:lineRule="auto"/>
                       </w:pPr>
                       <w:r>
-                        <w:t>Void LED_Toggle(uint8_t Led_num);</w:t>
+                        <w:t xml:space="preserve">Void </w:t>
+                      </w:r>
+                      <w:proofErr w:type="spellStart"/>
+                      <w:r>
+                        <w:t>LED_</w:t>
+                      </w:r>
+                      <w:proofErr w:type="gramStart"/>
+                      <w:r>
+                        <w:t>void</w:t>
+                      </w:r>
+                      <w:r>
+                        <w:t>Toggle</w:t>
+                      </w:r>
+                      <w:proofErr w:type="spellEnd"/>
+                      <w:r>
+                        <w:t>(</w:t>
+                      </w:r>
+                      <w:proofErr w:type="gramEnd"/>
+                      <w:r>
+                        <w:t xml:space="preserve">uint8_t </w:t>
+                      </w:r>
+                      <w:proofErr w:type="spellStart"/>
+                      <w:r>
+                        <w:t>Led_num</w:t>
+                      </w:r>
+                      <w:proofErr w:type="spellEnd"/>
+                      <w:r>
+                        <w:t>);</w:t>
                       </w:r>
                     </w:p>
                   </w:txbxContent>
@@ -3240,46 +3582,144 @@
                         <w:txbxContent>
                           <w:p>
                             <w:r>
-                              <w:t>Void SER_UARTSendString(uint8_t *Str);</w:t>
+                              <w:t xml:space="preserve">Void </w:t>
+                            </w:r>
+                            <w:proofErr w:type="spellStart"/>
+                            <w:r>
+                              <w:t>SER_</w:t>
+                            </w:r>
+                            <w:proofErr w:type="gramStart"/>
+                            <w:r>
+                              <w:t>UART</w:t>
+                            </w:r>
+                            <w:r>
+                              <w:t>void</w:t>
+                            </w:r>
+                            <w:r>
+                              <w:t>SendString</w:t>
+                            </w:r>
+                            <w:proofErr w:type="spellEnd"/>
+                            <w:r>
+                              <w:t>(</w:t>
+                            </w:r>
+                            <w:proofErr w:type="gramEnd"/>
+                            <w:r>
+                              <w:t>uint8_t *Str);</w:t>
                             </w:r>
                           </w:p>
                           <w:p>
                             <w:r>
-                              <w:t>Void SER_UARTReciveString(uint8_t *Str);</w:t>
+                              <w:t xml:space="preserve">Void </w:t>
+                            </w:r>
+                            <w:proofErr w:type="spellStart"/>
+                            <w:r>
+                              <w:t>SER_</w:t>
+                            </w:r>
+                            <w:proofErr w:type="gramStart"/>
+                            <w:r>
+                              <w:t>UART</w:t>
+                            </w:r>
+                            <w:r>
+                              <w:t>void</w:t>
+                            </w:r>
+                            <w:r>
+                              <w:t>Receive</w:t>
+                            </w:r>
+                            <w:r>
+                              <w:t>String</w:t>
+                            </w:r>
+                            <w:proofErr w:type="spellEnd"/>
+                            <w:r>
+                              <w:t>(</w:t>
+                            </w:r>
+                            <w:proofErr w:type="gramEnd"/>
+                            <w:r>
+                              <w:t>uint8_t *Str);</w:t>
                             </w:r>
                           </w:p>
                           <w:p>
                             <w:r>
-                              <w:t>Void SER_UARTReciveString</w:t>
-                            </w:r>
-                            <w:r>
-                              <w:t>NoBLOCKING</w:t>
-                            </w:r>
-                            <w:r>
-                              <w:t>(uint8_t *Str);</w:t>
+                              <w:t xml:space="preserve">Void </w:t>
+                            </w:r>
+                            <w:proofErr w:type="spellStart"/>
+                            <w:r>
+                              <w:t>SER_</w:t>
+                            </w:r>
+                            <w:proofErr w:type="gramStart"/>
+                            <w:r>
+                              <w:t>UART</w:t>
+                            </w:r>
+                            <w:r>
+                              <w:t>void</w:t>
+                            </w:r>
+                            <w:r>
+                              <w:t>Receive</w:t>
+                            </w:r>
+                            <w:r>
+                              <w:t>StringNoBLOCKING</w:t>
+                            </w:r>
+                            <w:proofErr w:type="spellEnd"/>
+                            <w:r>
+                              <w:t>(</w:t>
+                            </w:r>
+                            <w:proofErr w:type="gramEnd"/>
+                            <w:r>
+                              <w:t>uint8_t *Str);</w:t>
                             </w:r>
                           </w:p>
                           <w:p>
                             <w:r>
-                              <w:t>Void SER_UARTSendLongNum(uint32_t Numb);</w:t>
+                              <w:t xml:space="preserve">Void </w:t>
+                            </w:r>
+                            <w:proofErr w:type="spellStart"/>
+                            <w:r>
+                              <w:t>SER_</w:t>
+                            </w:r>
+                            <w:proofErr w:type="gramStart"/>
+                            <w:r>
+                              <w:t>UART</w:t>
+                            </w:r>
+                            <w:r>
+                              <w:t>void</w:t>
+                            </w:r>
+                            <w:r>
+                              <w:t>SendLongNum</w:t>
+                            </w:r>
+                            <w:proofErr w:type="spellEnd"/>
+                            <w:r>
+                              <w:t>(</w:t>
+                            </w:r>
+                            <w:proofErr w:type="gramEnd"/>
+                            <w:r>
+                              <w:t>uint32_t Numb);</w:t>
                             </w:r>
                           </w:p>
                           <w:p>
                             <w:r>
-                              <w:t>Void SER_UART</w:t>
-                            </w:r>
-                            <w:r>
-                              <w:t>Recevie</w:t>
-                            </w:r>
-                            <w:r>
-                              <w:t>LongNum(</w:t>
+                              <w:t xml:space="preserve">Void </w:t>
+                            </w:r>
+                            <w:proofErr w:type="spellStart"/>
+                            <w:r>
+                              <w:t>SER_UART</w:t>
                             </w:r>
                             <w:r>
                               <w:t>void</w:t>
                             </w:r>
                             <w:r>
+                              <w:t>Receive</w:t>
+                            </w:r>
+                            <w:r>
+                              <w:t>LongNum</w:t>
+                            </w:r>
+                            <w:proofErr w:type="spellEnd"/>
+                            <w:r>
+                              <w:t>(void</w:t>
+                            </w:r>
+                            <w:proofErr w:type="gramStart"/>
+                            <w:r>
                               <w:t>);</w:t>
                             </w:r>
+                            <w:proofErr w:type="gramEnd"/>
                           </w:p>
                           <w:p/>
                           <w:p/>
@@ -3302,51 +3742,149 @@
           </mc:Choice>
           <mc:Fallback>
             <w:pict>
-              <v:roundrect w14:anchorId="50976172" id="AutoShape 10" o:spid="_x0000_s1040" style="position:absolute;left:0;text-align:left;margin-left:3pt;margin-top:2.25pt;width:464.25pt;height:124.5pt;z-index:251683840;visibility:visible;mso-wrap-style:square;mso-width-percent:0;mso-height-percent:0;mso-wrap-distance-left:9pt;mso-wrap-distance-top:0;mso-wrap-distance-right:9pt;mso-wrap-distance-bottom:0;mso-position-horizontal:absolute;mso-position-horizontal-relative:margin;mso-position-vertical:absolute;mso-position-vertical-relative:text;mso-width-percent:0;mso-height-percent:0;mso-width-relative:margin;mso-height-relative:margin;v-text-anchor:middle" arcsize="10923f" o:gfxdata="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" fillcolor="#8eaadb [1940]" strokecolor="#5b9bd5 [3208]" strokeweight=".5pt">
+              <v:roundrect w14:anchorId="50976172" id="AutoShape 10" o:spid="_x0000_s1039" style="position:absolute;left:0;text-align:left;margin-left:3pt;margin-top:2.25pt;width:464.25pt;height:124.5pt;z-index:251683840;visibility:visible;mso-wrap-style:square;mso-width-percent:0;mso-height-percent:0;mso-wrap-distance-left:9pt;mso-wrap-distance-top:0;mso-wrap-distance-right:9pt;mso-wrap-distance-bottom:0;mso-position-horizontal:absolute;mso-position-horizontal-relative:margin;mso-position-vertical:absolute;mso-position-vertical-relative:text;mso-width-percent:0;mso-height-percent:0;mso-width-relative:margin;mso-height-relative:margin;v-text-anchor:middle" arcsize="10923f" o:gfxdata="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" fillcolor="#8eaadb [1940]" strokecolor="#5b9bd5 [3208]" strokeweight=".5pt">
                 <v:textbox>
                   <w:txbxContent>
                     <w:p>
                       <w:r>
-                        <w:t>Void SER_UARTSendString(uint8_t *Str);</w:t>
+                        <w:t xml:space="preserve">Void </w:t>
+                      </w:r>
+                      <w:proofErr w:type="spellStart"/>
+                      <w:r>
+                        <w:t>SER_</w:t>
+                      </w:r>
+                      <w:proofErr w:type="gramStart"/>
+                      <w:r>
+                        <w:t>UART</w:t>
+                      </w:r>
+                      <w:r>
+                        <w:t>void</w:t>
+                      </w:r>
+                      <w:r>
+                        <w:t>SendString</w:t>
+                      </w:r>
+                      <w:proofErr w:type="spellEnd"/>
+                      <w:r>
+                        <w:t>(</w:t>
+                      </w:r>
+                      <w:proofErr w:type="gramEnd"/>
+                      <w:r>
+                        <w:t>uint8_t *Str);</w:t>
                       </w:r>
                     </w:p>
                     <w:p>
                       <w:r>
-                        <w:t>Void SER_UARTReciveString(uint8_t *Str);</w:t>
+                        <w:t xml:space="preserve">Void </w:t>
+                      </w:r>
+                      <w:proofErr w:type="spellStart"/>
+                      <w:r>
+                        <w:t>SER_</w:t>
+                      </w:r>
+                      <w:proofErr w:type="gramStart"/>
+                      <w:r>
+                        <w:t>UART</w:t>
+                      </w:r>
+                      <w:r>
+                        <w:t>void</w:t>
+                      </w:r>
+                      <w:r>
+                        <w:t>Receive</w:t>
+                      </w:r>
+                      <w:r>
+                        <w:t>String</w:t>
+                      </w:r>
+                      <w:proofErr w:type="spellEnd"/>
+                      <w:r>
+                        <w:t>(</w:t>
+                      </w:r>
+                      <w:proofErr w:type="gramEnd"/>
+                      <w:r>
+                        <w:t>uint8_t *Str);</w:t>
                       </w:r>
                     </w:p>
                     <w:p>
                       <w:r>
-                        <w:t>Void SER_UARTReciveString</w:t>
-                      </w:r>
-                      <w:r>
-                        <w:t>NoBLOCKING</w:t>
-                      </w:r>
-                      <w:r>
-                        <w:t>(uint8_t *Str);</w:t>
+                        <w:t xml:space="preserve">Void </w:t>
+                      </w:r>
+                      <w:proofErr w:type="spellStart"/>
+                      <w:r>
+                        <w:t>SER_</w:t>
+                      </w:r>
+                      <w:proofErr w:type="gramStart"/>
+                      <w:r>
+                        <w:t>UART</w:t>
+                      </w:r>
+                      <w:r>
+                        <w:t>void</w:t>
+                      </w:r>
+                      <w:r>
+                        <w:t>Receive</w:t>
+                      </w:r>
+                      <w:r>
+                        <w:t>StringNoBLOCKING</w:t>
+                      </w:r>
+                      <w:proofErr w:type="spellEnd"/>
+                      <w:r>
+                        <w:t>(</w:t>
+                      </w:r>
+                      <w:proofErr w:type="gramEnd"/>
+                      <w:r>
+                        <w:t>uint8_t *Str);</w:t>
                       </w:r>
                     </w:p>
                     <w:p>
                       <w:r>
-                        <w:t>Void SER_UARTSendLongNum(uint32_t Numb);</w:t>
+                        <w:t xml:space="preserve">Void </w:t>
+                      </w:r>
+                      <w:proofErr w:type="spellStart"/>
+                      <w:r>
+                        <w:t>SER_</w:t>
+                      </w:r>
+                      <w:proofErr w:type="gramStart"/>
+                      <w:r>
+                        <w:t>UART</w:t>
+                      </w:r>
+                      <w:r>
+                        <w:t>void</w:t>
+                      </w:r>
+                      <w:r>
+                        <w:t>SendLongNum</w:t>
+                      </w:r>
+                      <w:proofErr w:type="spellEnd"/>
+                      <w:r>
+                        <w:t>(</w:t>
+                      </w:r>
+                      <w:proofErr w:type="gramEnd"/>
+                      <w:r>
+                        <w:t>uint32_t Numb);</w:t>
                       </w:r>
                     </w:p>
                     <w:p>
                       <w:r>
-                        <w:t>Void SER_UART</w:t>
-                      </w:r>
-                      <w:r>
-                        <w:t>Recevie</w:t>
-                      </w:r>
-                      <w:r>
-                        <w:t>LongNum(</w:t>
+                        <w:t xml:space="preserve">Void </w:t>
+                      </w:r>
+                      <w:proofErr w:type="spellStart"/>
+                      <w:r>
+                        <w:t>SER_UART</w:t>
                       </w:r>
                       <w:r>
                         <w:t>void</w:t>
                       </w:r>
                       <w:r>
+                        <w:t>Receive</w:t>
+                      </w:r>
+                      <w:r>
+                        <w:t>LongNum</w:t>
+                      </w:r>
+                      <w:proofErr w:type="spellEnd"/>
+                      <w:r>
+                        <w:t>(void</w:t>
+                      </w:r>
+                      <w:proofErr w:type="gramStart"/>
+                      <w:r>
                         <w:t>);</w:t>
                       </w:r>
+                      <w:proofErr w:type="gramEnd"/>
                     </w:p>
                     <w:p/>
                     <w:p/>

</xml_diff>